<commit_message>
Added upgraded resumes. Finished registration system.
</commit_message>
<xml_diff>
--- a/src/DSCMS/wwwroot/raw/resume/bradyPrigge.docx
+++ b/src/DSCMS/wwwroot/raw/resume/bradyPrigge.docx
@@ -237,7 +237,19 @@
                 <w:rPr>
                   <w:rStyle w:val="Hyperlink"/>
                 </w:rPr>
-                <w:t>http://syntonicstudios.com/Employers/</w:t>
+                <w:t>http://syntonicstud</w:t>
+              </w:r>
+              <w:r>
+                <w:rPr>
+                  <w:rStyle w:val="Hyperlink"/>
+                </w:rPr>
+                <w:t>i</w:t>
+              </w:r>
+              <w:r>
+                <w:rPr>
+                  <w:rStyle w:val="Hyperlink"/>
+                </w:rPr>
+                <w:t>os.com/</w:t>
               </w:r>
             </w:hyperlink>
           </w:p>
@@ -426,8 +438,6 @@
             <w:r>
               <w:t>Software Engineer/</w:t>
             </w:r>
-            <w:bookmarkStart w:id="0" w:name="_GoBack"/>
-            <w:bookmarkEnd w:id="0"/>
             <w:r>
               <w:t xml:space="preserve">Programmer, </w:t>
             </w:r>
@@ -674,63 +684,63 @@
                 <w:rFonts w:ascii="Gill Sans MT" w:eastAsia="Gill Sans MT" w:hAnsi="Gill Sans MT"/>
                 <w:color w:val="000000"/>
               </w:rPr>
-              <w:t xml:space="preserve"> VS Code, Visio, Virtual Box,</w:t>
+              <w:t xml:space="preserve"> VS Code, </w:t>
             </w:r>
             <w:r>
               <w:rPr>
                 <w:rFonts w:ascii="Gill Sans MT" w:eastAsia="Gill Sans MT" w:hAnsi="Gill Sans MT"/>
                 <w:color w:val="000000"/>
               </w:rPr>
-              <w:t xml:space="preserve"> </w:t>
+              <w:t>Git</w:t>
             </w:r>
             <w:r>
               <w:rPr>
                 <w:rFonts w:ascii="Gill Sans MT" w:eastAsia="Gill Sans MT" w:hAnsi="Gill Sans MT"/>
                 <w:color w:val="000000"/>
               </w:rPr>
-              <w:t>Git,</w:t>
+              <w:t xml:space="preserve">, </w:t>
             </w:r>
             <w:r>
               <w:rPr>
                 <w:rFonts w:ascii="Gill Sans MT" w:eastAsia="Gill Sans MT" w:hAnsi="Gill Sans MT"/>
                 <w:color w:val="000000"/>
               </w:rPr>
-              <w:t xml:space="preserve"> </w:t>
+              <w:t>Virtual Box,</w:t>
             </w:r>
             <w:r>
               <w:rPr>
                 <w:rFonts w:ascii="Gill Sans MT" w:eastAsia="Gill Sans MT" w:hAnsi="Gill Sans MT"/>
                 <w:color w:val="000000"/>
               </w:rPr>
-              <w:t>Microsoft Office Suite</w:t>
+              <w:t xml:space="preserve"> Visio, </w:t>
             </w:r>
             <w:r>
               <w:rPr>
                 <w:rFonts w:ascii="Gill Sans MT" w:eastAsia="Gill Sans MT" w:hAnsi="Gill Sans MT"/>
                 <w:color w:val="000000"/>
               </w:rPr>
-              <w:t>,</w:t>
+              <w:t>Microsoft Office Suite</w:t>
             </w:r>
             <w:r>
               <w:rPr>
                 <w:rFonts w:ascii="Gill Sans MT" w:eastAsia="Gill Sans MT" w:hAnsi="Gill Sans MT"/>
                 <w:color w:val="000000"/>
               </w:rPr>
-              <w:t xml:space="preserve"> Photoshop,</w:t>
+              <w:t>,</w:t>
             </w:r>
             <w:r>
               <w:rPr>
                 <w:rFonts w:ascii="Gill Sans MT" w:eastAsia="Gill Sans MT" w:hAnsi="Gill Sans MT"/>
                 <w:color w:val="000000"/>
               </w:rPr>
-              <w:t xml:space="preserve"> npm,</w:t>
+              <w:t xml:space="preserve"> Photoshop,</w:t>
             </w:r>
             <w:r>
               <w:rPr>
                 <w:rFonts w:ascii="Gill Sans MT" w:eastAsia="Gill Sans MT" w:hAnsi="Gill Sans MT"/>
                 <w:color w:val="000000"/>
               </w:rPr>
-              <w:t xml:space="preserve"> Emacs,</w:t>
+              <w:t xml:space="preserve"> npm,</w:t>
             </w:r>
             <w:r>
               <w:rPr>
@@ -744,21 +754,28 @@
                 <w:rFonts w:ascii="Gill Sans MT" w:eastAsia="Gill Sans MT" w:hAnsi="Gill Sans MT"/>
                 <w:color w:val="000000"/>
               </w:rPr>
-              <w:t xml:space="preserve">Team Foundation Server, </w:t>
+              <w:t>Docker</w:t>
             </w:r>
             <w:r>
               <w:rPr>
                 <w:rFonts w:ascii="Gill Sans MT" w:eastAsia="Gill Sans MT" w:hAnsi="Gill Sans MT"/>
                 <w:color w:val="000000"/>
               </w:rPr>
-              <w:t>N</w:t>
+              <w:t>,</w:t>
             </w:r>
             <w:r>
               <w:rPr>
                 <w:rFonts w:ascii="Gill Sans MT" w:eastAsia="Gill Sans MT" w:hAnsi="Gill Sans MT"/>
                 <w:color w:val="000000"/>
               </w:rPr>
-              <w:t>inject</w:t>
+              <w:t xml:space="preserve"> </w:t>
+            </w:r>
+            <w:r>
+              <w:rPr>
+                <w:rFonts w:ascii="Gill Sans MT" w:eastAsia="Gill Sans MT" w:hAnsi="Gill Sans MT"/>
+                <w:color w:val="000000"/>
+              </w:rPr>
+              <w:t>Team Foundation Server</w:t>
             </w:r>
             <w:r>
               <w:rPr>
@@ -1020,49 +1037,49 @@
                 <w:rFonts w:ascii="Gill Sans MT" w:eastAsia="Gill Sans MT" w:hAnsi="Gill Sans MT"/>
                 <w:color w:val="000000"/>
               </w:rPr>
-              <w:t xml:space="preserve">KnockoutJS, </w:t>
+              <w:t>KnockoutJS</w:t>
             </w:r>
             <w:r>
               <w:rPr>
                 <w:rFonts w:ascii="Gill Sans MT" w:eastAsia="Gill Sans MT" w:hAnsi="Gill Sans MT"/>
                 <w:color w:val="000000"/>
               </w:rPr>
-              <w:t>JSON</w:t>
+              <w:t xml:space="preserve">, </w:t>
             </w:r>
             <w:r>
               <w:rPr>
                 <w:rFonts w:ascii="Gill Sans MT" w:eastAsia="Gill Sans MT" w:hAnsi="Gill Sans MT"/>
                 <w:color w:val="000000"/>
               </w:rPr>
-              <w:t>,</w:t>
+              <w:t>JSON</w:t>
             </w:r>
             <w:r>
               <w:rPr>
                 <w:rFonts w:ascii="Gill Sans MT" w:eastAsia="Gill Sans MT" w:hAnsi="Gill Sans MT"/>
                 <w:color w:val="000000"/>
               </w:rPr>
-              <w:t xml:space="preserve"> Bootstrap,</w:t>
+              <w:t>,</w:t>
             </w:r>
             <w:r>
               <w:rPr>
                 <w:rFonts w:ascii="Gill Sans MT" w:eastAsia="Gill Sans MT" w:hAnsi="Gill Sans MT"/>
                 <w:color w:val="000000"/>
               </w:rPr>
-              <w:t xml:space="preserve"> </w:t>
+              <w:t xml:space="preserve"> Bootstrap,</w:t>
             </w:r>
             <w:r>
               <w:rPr>
                 <w:rFonts w:ascii="Gill Sans MT" w:eastAsia="Gill Sans MT" w:hAnsi="Gill Sans MT"/>
                 <w:color w:val="000000"/>
               </w:rPr>
-              <w:t xml:space="preserve">jQuery, </w:t>
+              <w:t xml:space="preserve"> </w:t>
             </w:r>
             <w:r>
               <w:rPr>
                 <w:rFonts w:ascii="Gill Sans MT" w:eastAsia="Gill Sans MT" w:hAnsi="Gill Sans MT"/>
                 <w:color w:val="000000"/>
               </w:rPr>
-              <w:t>Ajax</w:t>
+              <w:t>jQuery</w:t>
             </w:r>
             <w:r>
               <w:rPr>
@@ -1093,21 +1110,48 @@
               <w:t xml:space="preserve"> </w:t>
             </w:r>
             <w:r>
-              <w:t>WCF,</w:t>
+              <w:t>AWS</w:t>
+            </w:r>
+            <w:r>
+              <w:t>,</w:t>
+            </w:r>
+            <w:r>
+              <w:t xml:space="preserve"> </w:t>
             </w:r>
             <w:r>
               <w:rPr>
                 <w:rFonts w:ascii="Gill Sans MT" w:eastAsia="Gill Sans MT" w:hAnsi="Gill Sans MT"/>
                 <w:color w:val="000000"/>
               </w:rPr>
-              <w:t xml:space="preserve"> Windows PowerShell</w:t>
+              <w:t>Angular</w:t>
             </w:r>
             <w:r>
               <w:rPr>
                 <w:rFonts w:ascii="Gill Sans MT" w:eastAsia="Gill Sans MT" w:hAnsi="Gill Sans MT"/>
                 <w:color w:val="000000"/>
               </w:rPr>
-              <w:t>, React</w:t>
+              <w:t xml:space="preserve"> </w:t>
+            </w:r>
+            <w:r>
+              <w:rPr>
+                <w:rFonts w:ascii="Gill Sans MT" w:eastAsia="Gill Sans MT" w:hAnsi="Gill Sans MT"/>
+                <w:color w:val="000000"/>
+              </w:rPr>
+              <w:t>2</w:t>
+            </w:r>
+            <w:r>
+              <w:rPr>
+                <w:rFonts w:ascii="Gill Sans MT" w:eastAsia="Gill Sans MT" w:hAnsi="Gill Sans MT"/>
+                <w:color w:val="000000"/>
+              </w:rPr>
+              <w:t>,</w:t>
+            </w:r>
+            <w:r>
+              <w:rPr>
+                <w:rFonts w:ascii="Gill Sans MT" w:eastAsia="Gill Sans MT" w:hAnsi="Gill Sans MT"/>
+                <w:color w:val="000000"/>
+              </w:rPr>
+              <w:t xml:space="preserve"> Windows PowerShell</w:t>
             </w:r>
           </w:p>
           <w:p>
@@ -1855,12 +1899,38 @@
               <w:spacing w:after="160"/>
             </w:pPr>
             <w:r>
+              <w:t xml:space="preserve">Created </w:t>
+            </w:r>
+            <w:hyperlink r:id="rId12" w:history="1">
+              <w:r>
+                <w:rPr>
+                  <w:rStyle w:val="Hyperlink"/>
+                </w:rPr>
+                <w:t>DSCMS</w:t>
+              </w:r>
+            </w:hyperlink>
+            <w:r>
+              <w:t>: The Dead Simple Content Management System</w:t>
+            </w:r>
+            <w:r>
+              <w:t>, a fully functional, fast and simple CMS that runs on ASP.NET Core</w:t>
+            </w:r>
+            <w:r>
+              <w:t xml:space="preserve"> and</w:t>
+            </w:r>
+            <w:r>
+              <w:t xml:space="preserve"> SQLite inside an easily deployable Docker container</w:t>
+            </w:r>
+            <w:r>
+              <w:t xml:space="preserve">. </w:t>
+            </w:r>
+            <w:r>
               <w:t xml:space="preserve">Developed </w:t>
             </w:r>
             <w:r>
               <w:t xml:space="preserve">the Syntonic Studios </w:t>
             </w:r>
-            <w:hyperlink r:id="rId12" w:history="1">
+            <w:hyperlink r:id="rId13" w:history="1">
               <w:r>
                 <w:rPr>
                   <w:rStyle w:val="Hyperlink"/>
@@ -1907,7 +1977,7 @@
             <w:r>
               <w:t xml:space="preserve">Built </w:t>
             </w:r>
-            <w:hyperlink r:id="rId13" w:history="1">
+            <w:hyperlink r:id="rId14" w:history="1">
               <w:r>
                 <w:rPr>
                   <w:rStyle w:val="Hyperlink"/>
@@ -1945,7 +2015,7 @@
             <w:r>
               <w:t xml:space="preserve">. Did consulting work for </w:t>
             </w:r>
-            <w:hyperlink r:id="rId14" w:history="1">
+            <w:hyperlink r:id="rId15" w:history="1">
               <w:r>
                 <w:rPr>
                   <w:rStyle w:val="Hyperlink"/>
@@ -1971,7 +2041,7 @@
             <w:r>
               <w:t xml:space="preserve"> Created graphic design and mark-up for </w:t>
             </w:r>
-            <w:hyperlink r:id="rId15" w:history="1">
+            <w:hyperlink r:id="rId16" w:history="1">
               <w:r>
                 <w:rPr>
                   <w:rStyle w:val="Hyperlink"/>
@@ -1992,28 +2062,7 @@
               </w:numPr>
             </w:pPr>
             <w:r>
-              <w:t>The Syntonic Studios website is built on top of the Asp.net MVC 4 framework and utilizes HTML5</w:t>
-            </w:r>
-            <w:r>
-              <w:t xml:space="preserve">, </w:t>
-            </w:r>
-            <w:r>
-              <w:t>LESS</w:t>
-            </w:r>
-            <w:r>
-              <w:t xml:space="preserve"> and Bootstrap on the front-end</w:t>
-            </w:r>
-            <w:r>
-              <w:t xml:space="preserve"> as well as</w:t>
-            </w:r>
-            <w:r>
-              <w:t xml:space="preserve"> </w:t>
-            </w:r>
-            <w:r>
-              <w:t>Entity Framewo</w:t>
-            </w:r>
-            <w:r>
-              <w:t>rk and Ninject on the back-end</w:t>
+              <w:t>DSCMS is a fast and easy way to quickly deploy nearly any type of dynamic website: blogs, photo galleries, product listings, etc.</w:t>
             </w:r>
           </w:p>
           <w:p>
@@ -2025,12 +2074,45 @@
               </w:numPr>
             </w:pPr>
             <w:r>
+              <w:t>The Syntonic Studios website is built on top of the Asp.net MVC 4 framework and utilizes HTML5</w:t>
+            </w:r>
+            <w:r>
+              <w:t xml:space="preserve">, </w:t>
+            </w:r>
+            <w:r>
+              <w:t>LESS</w:t>
+            </w:r>
+            <w:r>
+              <w:t xml:space="preserve"> and Bootstrap on the front-end</w:t>
+            </w:r>
+            <w:r>
+              <w:t xml:space="preserve"> as well as</w:t>
+            </w:r>
+            <w:r>
+              <w:t xml:space="preserve"> </w:t>
+            </w:r>
+            <w:r>
+              <w:t>Entity Framewo</w:t>
+            </w:r>
+            <w:r>
+              <w:t>rk and Ninject on the back-end</w:t>
+            </w:r>
+          </w:p>
+          <w:p>
+            <w:pPr>
+              <w:pStyle w:val="ListBullet"/>
+              <w:numPr>
+                <w:ilvl w:val="0"/>
+                <w:numId w:val="1"/>
+              </w:numPr>
+            </w:pPr>
+            <w:r>
               <w:t>Games:</w:t>
             </w:r>
             <w:r>
               <w:t xml:space="preserve"> </w:t>
             </w:r>
-            <w:hyperlink r:id="rId16" w:history="1">
+            <w:hyperlink r:id="rId17" w:history="1">
               <w:r>
                 <w:rPr>
                   <w:rStyle w:val="Hyperlink"/>
@@ -2041,7 +2123,7 @@
             <w:r>
               <w:t xml:space="preserve">, </w:t>
             </w:r>
-            <w:hyperlink r:id="rId17" w:history="1">
+            <w:hyperlink r:id="rId18" w:history="1">
               <w:r>
                 <w:rPr>
                   <w:rStyle w:val="Hyperlink"/>
@@ -2055,7 +2137,7 @@
             <w:r>
               <w:t xml:space="preserve"> </w:t>
             </w:r>
-            <w:hyperlink r:id="rId18" w:history="1">
+            <w:hyperlink r:id="rId19" w:history="1">
               <w:r>
                 <w:rPr>
                   <w:rStyle w:val="Hyperlink"/>
@@ -2069,7 +2151,7 @@
             <w:r>
               <w:t xml:space="preserve"> </w:t>
             </w:r>
-            <w:hyperlink r:id="rId19" w:history="1">
+            <w:hyperlink r:id="rId20" w:history="1">
               <w:r>
                 <w:rPr>
                   <w:rStyle w:val="Hyperlink"/>
@@ -2080,7 +2162,7 @@
             <w:r>
               <w:t xml:space="preserve">, </w:t>
             </w:r>
-            <w:hyperlink r:id="rId20" w:history="1">
+            <w:hyperlink r:id="rId21" w:history="1">
               <w:r>
                 <w:rPr>
                   <w:rStyle w:val="Hyperlink"/>
@@ -2091,7 +2173,7 @@
             <w:r>
               <w:t xml:space="preserve">,  </w:t>
             </w:r>
-            <w:hyperlink r:id="rId21" w:history="1">
+            <w:hyperlink r:id="rId22" w:history="1">
               <w:r>
                 <w:rPr>
                   <w:rStyle w:val="Hyperlink"/>
@@ -2102,7 +2184,7 @@
             <w:r>
               <w:t xml:space="preserve">, </w:t>
             </w:r>
-            <w:hyperlink r:id="rId22" w:history="1">
+            <w:hyperlink r:id="rId23" w:history="1">
               <w:r>
                 <w:rPr>
                   <w:rStyle w:val="Hyperlink"/>
@@ -2178,7 +2260,7 @@
                 <w:color w:val="auto"/>
                 <w:sz w:val="20"/>
               </w:rPr>
-              <w:t xml:space="preserve">.NET 4.5, Asp.net MVC 4, </w:t>
+              <w:t>.NET Core and 4.6, Asp.net MVC</w:t>
             </w:r>
             <w:r>
               <w:rPr>
@@ -2186,7 +2268,7 @@
                 <w:color w:val="auto"/>
                 <w:sz w:val="20"/>
               </w:rPr>
-              <w:t>Visual Studio 20</w:t>
+              <w:t xml:space="preserve">, </w:t>
             </w:r>
             <w:r>
               <w:rPr>
@@ -2194,7 +2276,7 @@
                 <w:color w:val="auto"/>
                 <w:sz w:val="20"/>
               </w:rPr>
-              <w:t>12</w:t>
+              <w:t>Visual Studio 20</w:t>
             </w:r>
             <w:r>
               <w:rPr>
@@ -2202,7 +2284,7 @@
                 <w:color w:val="auto"/>
                 <w:sz w:val="20"/>
               </w:rPr>
-              <w:t>,</w:t>
+              <w:t>15</w:t>
             </w:r>
             <w:r>
               <w:rPr>
@@ -2210,7 +2292,7 @@
                 <w:color w:val="auto"/>
                 <w:sz w:val="20"/>
               </w:rPr>
-              <w:t xml:space="preserve"> Visual Studio Code, TypeScript, Phaser, npm,</w:t>
+              <w:t>,</w:t>
             </w:r>
             <w:r>
               <w:rPr>
@@ -2218,7 +2300,7 @@
                 <w:color w:val="auto"/>
                 <w:sz w:val="20"/>
               </w:rPr>
-              <w:t xml:space="preserve"> Adobe Flash Professional, Adobe Flash Builder,</w:t>
+              <w:t xml:space="preserve"> Visual Studio Code, TypeScript,</w:t>
             </w:r>
             <w:r>
               <w:rPr>
@@ -2226,7 +2308,7 @@
                 <w:color w:val="auto"/>
                 <w:sz w:val="20"/>
               </w:rPr>
-              <w:t xml:space="preserve"> G</w:t>
+              <w:t xml:space="preserve"> Docker, AWS,</w:t>
             </w:r>
             <w:r>
               <w:rPr>
@@ -2234,7 +2316,7 @@
                 <w:color w:val="auto"/>
                 <w:sz w:val="20"/>
               </w:rPr>
-              <w:t>it,</w:t>
+              <w:t xml:space="preserve"> Phaser, npm,</w:t>
             </w:r>
             <w:r>
               <w:rPr>
@@ -2242,7 +2324,7 @@
                 <w:color w:val="auto"/>
                 <w:sz w:val="20"/>
               </w:rPr>
-              <w:t xml:space="preserve"> Joomla, PHP,</w:t>
+              <w:t xml:space="preserve"> Adobe Flash Professional, Adobe Flash Builder,</w:t>
             </w:r>
             <w:r>
               <w:rPr>
@@ -2250,7 +2332,7 @@
                 <w:color w:val="auto"/>
                 <w:sz w:val="20"/>
               </w:rPr>
-              <w:t xml:space="preserve"> Photoshop,</w:t>
+              <w:t xml:space="preserve"> G</w:t>
             </w:r>
             <w:r>
               <w:rPr>
@@ -2258,7 +2340,7 @@
                 <w:color w:val="auto"/>
                 <w:sz w:val="20"/>
               </w:rPr>
-              <w:t xml:space="preserve"> </w:t>
+              <w:t>it,</w:t>
             </w:r>
             <w:r>
               <w:rPr>
@@ -2266,7 +2348,7 @@
                 <w:color w:val="auto"/>
                 <w:sz w:val="20"/>
               </w:rPr>
-              <w:t xml:space="preserve">Dreamweaver, </w:t>
+              <w:t xml:space="preserve"> Joomla, PHP,</w:t>
             </w:r>
             <w:r>
               <w:rPr>
@@ -2274,7 +2356,7 @@
                 <w:color w:val="auto"/>
                 <w:sz w:val="20"/>
               </w:rPr>
-              <w:t xml:space="preserve">Autodesk </w:t>
+              <w:t xml:space="preserve"> Photoshop,</w:t>
             </w:r>
             <w:r>
               <w:rPr>
@@ -2282,6 +2364,30 @@
                 <w:color w:val="auto"/>
                 <w:sz w:val="20"/>
               </w:rPr>
+              <w:t xml:space="preserve"> </w:t>
+            </w:r>
+            <w:r>
+              <w:rPr>
+                <w:rFonts w:ascii="Gill Sans MT" w:hAnsi="Gill Sans MT"/>
+                <w:color w:val="auto"/>
+                <w:sz w:val="20"/>
+              </w:rPr>
+              <w:t xml:space="preserve">Dreamweaver, </w:t>
+            </w:r>
+            <w:r>
+              <w:rPr>
+                <w:rFonts w:ascii="Gill Sans MT" w:hAnsi="Gill Sans MT"/>
+                <w:color w:val="auto"/>
+                <w:sz w:val="20"/>
+              </w:rPr>
+              <w:t xml:space="preserve">Autodesk </w:t>
+            </w:r>
+            <w:r>
+              <w:rPr>
+                <w:rFonts w:ascii="Gill Sans MT" w:hAnsi="Gill Sans MT"/>
+                <w:color w:val="auto"/>
+                <w:sz w:val="20"/>
+              </w:rPr>
               <w:t>Sketchbook Pro</w:t>
             </w:r>
           </w:p>
@@ -2306,66 +2412,12 @@
           <w:p>
             <w:pPr>
               <w:pStyle w:val="SubsectionDate"/>
+            </w:pPr>
+            <w:r>
               <w:rPr>
                 <w:rStyle w:val="SubsectionChar"/>
                 <w:b w:val="0"/>
               </w:rPr>
-            </w:pPr>
-          </w:p>
-          <w:p>
-            <w:pPr>
-              <w:pStyle w:val="SubsectionDate"/>
-              <w:rPr>
-                <w:rStyle w:val="SubsectionChar"/>
-                <w:b w:val="0"/>
-              </w:rPr>
-            </w:pPr>
-          </w:p>
-          <w:p>
-            <w:pPr>
-              <w:pStyle w:val="SubsectionDate"/>
-              <w:rPr>
-                <w:rStyle w:val="SubsectionChar"/>
-                <w:b w:val="0"/>
-              </w:rPr>
-            </w:pPr>
-          </w:p>
-          <w:p>
-            <w:pPr>
-              <w:pStyle w:val="SubsectionDate"/>
-              <w:rPr>
-                <w:rStyle w:val="SubsectionChar"/>
-                <w:b w:val="0"/>
-              </w:rPr>
-            </w:pPr>
-          </w:p>
-          <w:p>
-            <w:pPr>
-              <w:pStyle w:val="SubsectionDate"/>
-              <w:rPr>
-                <w:rStyle w:val="SubsectionChar"/>
-                <w:b w:val="0"/>
-              </w:rPr>
-            </w:pPr>
-          </w:p>
-          <w:p>
-            <w:pPr>
-              <w:pStyle w:val="SubsectionDate"/>
-              <w:rPr>
-                <w:rStyle w:val="SubsectionChar"/>
-                <w:b w:val="0"/>
-              </w:rPr>
-            </w:pPr>
-          </w:p>
-          <w:p>
-            <w:pPr>
-              <w:pStyle w:val="SubsectionDate"/>
-            </w:pPr>
-            <w:r>
-              <w:rPr>
-                <w:rStyle w:val="SubsectionChar"/>
-                <w:b w:val="0"/>
-              </w:rPr>
               <w:t xml:space="preserve">Web Developer </w:t>
             </w:r>
           </w:p>
@@ -2406,7 +2458,7 @@
             <w:r>
               <w:t xml:space="preserve">Developed “cross repository” search functionality for </w:t>
             </w:r>
-            <w:hyperlink r:id="rId23" w:history="1">
+            <w:hyperlink r:id="rId24" w:history="1">
               <w:r>
                 <w:rPr>
                   <w:rStyle w:val="Hyperlink"/>
@@ -2459,7 +2511,7 @@
             <w:r>
               <w:t xml:space="preserve"> </w:t>
             </w:r>
-            <w:hyperlink r:id="rId24" w:history="1">
+            <w:hyperlink r:id="rId25" w:history="1">
               <w:r>
                 <w:rPr>
                   <w:rStyle w:val="Hyperlink"/>
@@ -2942,6 +2994,12 @@
           </w:p>
           <w:p>
             <w:pPr>
+              <w:pStyle w:val="SubsectionText"/>
+              <w:spacing w:after="0"/>
+            </w:pPr>
+          </w:p>
+          <w:p>
+            <w:pPr>
               <w:pStyle w:val="ListBullet"/>
               <w:numPr>
                 <w:ilvl w:val="0"/>
@@ -3078,6 +3136,14 @@
           </w:p>
           <w:p>
             <w:pPr>
+              <w:pStyle w:val="SubsectionText"/>
+              <w:spacing w:after="0"/>
+            </w:pPr>
+            <w:bookmarkStart w:id="0" w:name="_GoBack"/>
+            <w:bookmarkEnd w:id="0"/>
+          </w:p>
+          <w:p>
+            <w:pPr>
               <w:pStyle w:val="ListBullet"/>
               <w:numPr>
                 <w:ilvl w:val="0"/>
@@ -3272,11 +3338,11 @@
     </w:tbl>
     <w:p/>
     <w:sectPr>
-      <w:headerReference w:type="even" r:id="rId25"/>
-      <w:headerReference w:type="default" r:id="rId26"/>
-      <w:footerReference w:type="even" r:id="rId27"/>
-      <w:footerReference w:type="default" r:id="rId28"/>
-      <w:footerReference w:type="first" r:id="rId29"/>
+      <w:headerReference w:type="even" r:id="rId26"/>
+      <w:headerReference w:type="default" r:id="rId27"/>
+      <w:footerReference w:type="even" r:id="rId28"/>
+      <w:footerReference w:type="default" r:id="rId29"/>
+      <w:footerReference w:type="first" r:id="rId30"/>
       <w:pgSz w:w="12240" w:h="15840"/>
       <w:pgMar w:top="720" w:right="1440" w:bottom="720" w:left="1440" w:header="720" w:footer="720" w:gutter="0"/>
       <w:cols w:space="720"/>
@@ -3934,7 +4000,7 @@
       </w:pPr>
     </w:pPrDefault>
   </w:docDefaults>
-  <w:latentStyles w:defLockedState="0" w:defUIPriority="99" w:defSemiHidden="0" w:defUnhideWhenUsed="0" w:defQFormat="0" w:count="372">
+  <w:latentStyles w:defLockedState="0" w:defUIPriority="99" w:defSemiHidden="0" w:defUnhideWhenUsed="0" w:defQFormat="0" w:count="373">
     <w:lsdException w:name="Normal" w:uiPriority="0" w:qFormat="1"/>
     <w:lsdException w:name="heading 1" w:uiPriority="9" w:qFormat="1"/>
     <w:lsdException w:name="heading 2" w:uiPriority="9" w:qFormat="1"/>
@@ -4040,7 +4106,6 @@
     <w:lsdException w:name="HTML Sample" w:semiHidden="1" w:unhideWhenUsed="1"/>
     <w:lsdException w:name="HTML Typewriter" w:semiHidden="1" w:unhideWhenUsed="1"/>
     <w:lsdException w:name="HTML Variable" w:semiHidden="1" w:unhideWhenUsed="1"/>
-    <w:lsdException w:name="Normal Table" w:semiHidden="1" w:unhideWhenUsed="1"/>
     <w:lsdException w:name="annotation subject" w:semiHidden="1" w:unhideWhenUsed="1"/>
     <w:lsdException w:name="No List" w:semiHidden="1" w:unhideWhenUsed="1"/>
     <w:lsdException w:name="Outline List 1" w:semiHidden="1" w:unhideWhenUsed="1"/>
@@ -4087,10 +4152,8 @@
     <w:lsdException w:name="Table Subtle 2" w:semiHidden="1" w:unhideWhenUsed="1"/>
     <w:lsdException w:name="Table Web 1" w:semiHidden="1" w:unhideWhenUsed="1"/>
     <w:lsdException w:name="Table Web 2" w:semiHidden="1" w:unhideWhenUsed="1"/>
-    <w:lsdException w:name="Table Web 3" w:semiHidden="1" w:unhideWhenUsed="1"/>
     <w:lsdException w:name="Balloon Text" w:semiHidden="1" w:unhideWhenUsed="1"/>
     <w:lsdException w:name="Table Grid" w:uiPriority="1"/>
-    <w:lsdException w:name="Table Theme" w:semiHidden="1" w:unhideWhenUsed="1"/>
     <w:lsdException w:name="Placeholder Text" w:semiHidden="1"/>
     <w:lsdException w:name="No Spacing" w:qFormat="1"/>
     <w:lsdException w:name="Light Shading" w:uiPriority="40"/>
@@ -4307,6 +4370,7 @@
     <w:lsdException w:name="List Table 6 Colorful Accent 6" w:uiPriority="51"/>
     <w:lsdException w:name="List Table 7 Colorful Accent 6" w:uiPriority="52"/>
     <w:lsdException w:name="Mention" w:semiHidden="1" w:unhideWhenUsed="1"/>
+    <w:lsdException w:name="Smart Hyperlink" w:semiHidden="1" w:unhideWhenUsed="1"/>
   </w:latentStyles>
   <w:style w:type="paragraph" w:default="1" w:styleId="Normal">
     <w:name w:val="Normal"/>
@@ -5791,7 +5855,7 @@
     <w:charset w:val="00"/>
     <w:family w:val="roman"/>
     <w:pitch w:val="variable"/>
-    <w:sig w:usb0="E0002EFF" w:usb1="C0007843" w:usb2="00000009" w:usb3="00000000" w:csb0="000001FF" w:csb1="00000000"/>
+    <w:sig w:usb0="E0002EFF" w:usb1="C000785B" w:usb2="00000009" w:usb3="00000000" w:csb0="000001FF" w:csb1="00000000"/>
   </w:font>
   <w:font w:name="Wingdings 3">
     <w:panose1 w:val="05040102010807070707"/>
@@ -5841,14 +5905,14 @@
     <w:charset w:val="00"/>
     <w:family w:val="swiss"/>
     <w:pitch w:val="variable"/>
-    <w:sig w:usb0="E00002FF" w:usb1="4000ACFF" w:usb2="00000001" w:usb3="00000000" w:csb0="0000019F" w:csb1="00000000"/>
+    <w:sig w:usb0="E0002AFF" w:usb1="C000247B" w:usb2="00000009" w:usb3="00000000" w:csb0="000001FF" w:csb1="00000000"/>
   </w:font>
   <w:font w:name="Calibri Light">
     <w:panose1 w:val="020F0302020204030204"/>
     <w:charset w:val="00"/>
     <w:family w:val="swiss"/>
     <w:pitch w:val="variable"/>
-    <w:sig w:usb0="A00002EF" w:usb1="4000207B" w:usb2="00000000" w:usb3="00000000" w:csb0="0000019F" w:csb1="00000000"/>
+    <w:sig w:usb0="E0002AFF" w:usb1="C000247B" w:usb2="00000009" w:usb3="00000000" w:csb0="000001FF" w:csb1="00000000"/>
   </w:font>
 </w:fonts>
 </file>
@@ -5891,6 +5955,7 @@
     <w:rsid w:val="008C499C"/>
     <w:rsid w:val="00906593"/>
     <w:rsid w:val="009103EE"/>
+    <w:rsid w:val="009E4E63"/>
     <w:rsid w:val="009E5C40"/>
     <w:rsid w:val="00A762B4"/>
     <w:rsid w:val="00A828B4"/>
@@ -5948,7 +6013,7 @@
       </w:pPr>
     </w:pPrDefault>
   </w:docDefaults>
-  <w:latentStyles w:defLockedState="0" w:defUIPriority="99" w:defSemiHidden="0" w:defUnhideWhenUsed="0" w:defQFormat="0" w:count="372">
+  <w:latentStyles w:defLockedState="0" w:defUIPriority="99" w:defSemiHidden="0" w:defUnhideWhenUsed="0" w:defQFormat="0" w:count="373">
     <w:lsdException w:name="Normal" w:uiPriority="0" w:qFormat="1"/>
     <w:lsdException w:name="heading 1" w:uiPriority="9" w:qFormat="1"/>
     <w:lsdException w:name="heading 2" w:semiHidden="1" w:uiPriority="9" w:unhideWhenUsed="1" w:qFormat="1"/>
@@ -6054,7 +6119,6 @@
     <w:lsdException w:name="HTML Sample" w:semiHidden="1" w:unhideWhenUsed="1"/>
     <w:lsdException w:name="HTML Typewriter" w:semiHidden="1" w:unhideWhenUsed="1"/>
     <w:lsdException w:name="HTML Variable" w:semiHidden="1" w:unhideWhenUsed="1"/>
-    <w:lsdException w:name="Normal Table" w:semiHidden="1" w:unhideWhenUsed="1"/>
     <w:lsdException w:name="annotation subject" w:semiHidden="1" w:unhideWhenUsed="1"/>
     <w:lsdException w:name="No List" w:semiHidden="1" w:unhideWhenUsed="1"/>
     <w:lsdException w:name="Outline List 1" w:semiHidden="1" w:unhideWhenUsed="1"/>
@@ -6101,10 +6165,8 @@
     <w:lsdException w:name="Table Subtle 2" w:semiHidden="1" w:unhideWhenUsed="1"/>
     <w:lsdException w:name="Table Web 1" w:semiHidden="1" w:unhideWhenUsed="1"/>
     <w:lsdException w:name="Table Web 2" w:semiHidden="1" w:unhideWhenUsed="1"/>
-    <w:lsdException w:name="Table Web 3" w:semiHidden="1" w:unhideWhenUsed="1"/>
     <w:lsdException w:name="Balloon Text" w:semiHidden="1" w:unhideWhenUsed="1"/>
     <w:lsdException w:name="Table Grid" w:uiPriority="59"/>
-    <w:lsdException w:name="Table Theme" w:semiHidden="1" w:unhideWhenUsed="1"/>
     <w:lsdException w:name="Placeholder Text" w:semiHidden="1"/>
     <w:lsdException w:name="No Spacing" w:uiPriority="1" w:qFormat="1"/>
     <w:lsdException w:name="Light Shading" w:uiPriority="60"/>
@@ -6321,6 +6383,7 @@
     <w:lsdException w:name="List Table 6 Colorful Accent 6" w:uiPriority="51"/>
     <w:lsdException w:name="List Table 7 Colorful Accent 6" w:uiPriority="52"/>
     <w:lsdException w:name="Mention" w:semiHidden="1" w:unhideWhenUsed="1"/>
+    <w:lsdException w:name="Smart Hyperlink" w:semiHidden="1" w:unhideWhenUsed="1"/>
   </w:latentStyles>
   <w:style w:type="paragraph" w:default="1" w:styleId="Normal">
     <w:name w:val="Normal"/>
@@ -6797,7 +6860,7 @@
 </file>
 
 <file path=customXml/itemProps2.xml><?xml version="1.0" encoding="utf-8"?>
-<ds:datastoreItem xmlns:ds="http://schemas.openxmlformats.org/officeDocument/2006/customXml" ds:itemID="{DDCFA25E-F479-45FB-A755-C51EECBE3082}">
+<ds:datastoreItem xmlns:ds="http://schemas.openxmlformats.org/officeDocument/2006/customXml" ds:itemID="{23909830-E5FF-4093-9F07-2B52E5C5575E}">
   <ds:schemaRefs>
     <ds:schemaRef ds:uri="http://schemas.openxmlformats.org/officeDocument/2006/bibliography"/>
   </ds:schemaRefs>

</xml_diff>

<commit_message>
Updated resumes. Fixed broken active links at top of pages.
</commit_message>
<xml_diff>
--- a/src/DSCMS/wwwroot/raw/resume/bradyPrigge.docx
+++ b/src/DSCMS/wwwroot/raw/resume/bradyPrigge.docx
@@ -237,19 +237,7 @@
                 <w:rPr>
                   <w:rStyle w:val="Hyperlink"/>
                 </w:rPr>
-                <w:t>http://syntonicstud</w:t>
-              </w:r>
-              <w:r>
-                <w:rPr>
-                  <w:rStyle w:val="Hyperlink"/>
-                </w:rPr>
-                <w:t>i</w:t>
-              </w:r>
-              <w:r>
-                <w:rPr>
-                  <w:rStyle w:val="Hyperlink"/>
-                </w:rPr>
-                <w:t>os.com/</w:t>
+                <w:t>http://syntonicstudios.com/</w:t>
               </w:r>
             </w:hyperlink>
           </w:p>
@@ -387,7 +375,13 @@
           </w:p>
           <w:p>
             <w:r>
-              <w:t>Over the last ten years I’ve built user-friendly, standards-compliant, good-looking, modular</w:t>
+              <w:t xml:space="preserve">Over the last ten </w:t>
+            </w:r>
+            <w:r>
+              <w:t>years I’ve built user-friendly</w:t>
+            </w:r>
+            <w:r>
+              <w:t>, good-looking, modular</w:t>
             </w:r>
             <w:r>
               <w:t>, maintainable and well-</w:t>
@@ -396,7 +390,13 @@
               <w:t>documented enterprise web software (</w:t>
             </w:r>
             <w:r>
-              <w:t>including many s</w:t>
+              <w:t xml:space="preserve">including </w:t>
+            </w:r>
+            <w:r>
+              <w:t>several</w:t>
+            </w:r>
+            <w:r>
+              <w:t xml:space="preserve"> s</w:t>
             </w:r>
             <w:r>
               <w:t>ingle-page a</w:t>
@@ -408,7 +408,10 @@
               <w:t xml:space="preserve"> used by millions</w:t>
             </w:r>
             <w:r>
-              <w:t xml:space="preserve"> for Pearson’s Candy, Scotts Company, Wells Fargo and Southwest Airlines. </w:t>
+              <w:t xml:space="preserve"> for The Scotts Company, United HealthCare</w:t>
+            </w:r>
+            <w:r>
+              <w:t xml:space="preserve">, Wells Fargo and Southwest Airlines. </w:t>
             </w:r>
             <w:r>
               <w:t>What can I build for you?</w:t>
@@ -478,7 +481,13 @@
               </w:numPr>
             </w:pPr>
             <w:r>
-              <w:t>Quickly and repeatedly promoted in every single place of employment</w:t>
+              <w:t>Quickly and repe</w:t>
+            </w:r>
+            <w:r>
+              <w:t xml:space="preserve">atedly promoted in every </w:t>
+            </w:r>
+            <w:r>
+              <w:t>place of employment</w:t>
             </w:r>
           </w:p>
           <w:p>
@@ -684,35 +693,7 @@
                 <w:rFonts w:ascii="Gill Sans MT" w:eastAsia="Gill Sans MT" w:hAnsi="Gill Sans MT"/>
                 <w:color w:val="000000"/>
               </w:rPr>
-              <w:t xml:space="preserve"> VS Code, </w:t>
-            </w:r>
-            <w:r>
-              <w:rPr>
-                <w:rFonts w:ascii="Gill Sans MT" w:eastAsia="Gill Sans MT" w:hAnsi="Gill Sans MT"/>
-                <w:color w:val="000000"/>
-              </w:rPr>
-              <w:t>Git</w:t>
-            </w:r>
-            <w:r>
-              <w:rPr>
-                <w:rFonts w:ascii="Gill Sans MT" w:eastAsia="Gill Sans MT" w:hAnsi="Gill Sans MT"/>
-                <w:color w:val="000000"/>
-              </w:rPr>
-              <w:t xml:space="preserve">, </w:t>
-            </w:r>
-            <w:r>
-              <w:rPr>
-                <w:rFonts w:ascii="Gill Sans MT" w:eastAsia="Gill Sans MT" w:hAnsi="Gill Sans MT"/>
-                <w:color w:val="000000"/>
-              </w:rPr>
-              <w:t>Virtual Box,</w:t>
-            </w:r>
-            <w:r>
-              <w:rPr>
-                <w:rFonts w:ascii="Gill Sans MT" w:eastAsia="Gill Sans MT" w:hAnsi="Gill Sans MT"/>
-                <w:color w:val="000000"/>
-              </w:rPr>
-              <w:t xml:space="preserve"> Visio, </w:t>
+              <w:t xml:space="preserve"> VS Code, Git, Virtual Box, Visio, </w:t>
             </w:r>
             <w:r>
               <w:rPr>
@@ -957,20 +938,6 @@
                 <w:color w:val="000000"/>
               </w:rPr>
               <w:t>ASP.NET MVC</w:t>
-            </w:r>
-            <w:r>
-              <w:rPr>
-                <w:rFonts w:ascii="Gill Sans MT" w:eastAsia="Gill Sans MT" w:hAnsi="Gill Sans MT"/>
-                <w:color w:val="000000"/>
-              </w:rPr>
-              <w:t xml:space="preserve"> </w:t>
-            </w:r>
-            <w:r>
-              <w:rPr>
-                <w:rFonts w:ascii="Gill Sans MT" w:eastAsia="Gill Sans MT" w:hAnsi="Gill Sans MT"/>
-                <w:color w:val="000000"/>
-              </w:rPr>
-              <w:t>5</w:t>
             </w:r>
             <w:r>
               <w:rPr>
@@ -1093,65 +1060,58 @@
                 <w:rFonts w:ascii="Gill Sans MT" w:eastAsia="Gill Sans MT" w:hAnsi="Gill Sans MT"/>
                 <w:color w:val="000000"/>
               </w:rPr>
-              <w:t xml:space="preserve"> XML,</w:t>
+              <w:t xml:space="preserve"> RequireJS,</w:t>
             </w:r>
             <w:r>
               <w:rPr>
                 <w:rFonts w:ascii="Gill Sans MT" w:eastAsia="Gill Sans MT" w:hAnsi="Gill Sans MT"/>
                 <w:color w:val="000000"/>
               </w:rPr>
-              <w:t xml:space="preserve"> Azure,</w:t>
+              <w:t xml:space="preserve"> XML,</w:t>
             </w:r>
             <w:r>
               <w:rPr>
                 <w:rFonts w:ascii="Gill Sans MT" w:eastAsia="Gill Sans MT" w:hAnsi="Gill Sans MT"/>
                 <w:color w:val="000000"/>
               </w:rPr>
-              <w:t xml:space="preserve"> </w:t>
-            </w:r>
-            <w:r>
-              <w:t>AWS</w:t>
-            </w:r>
-            <w:r>
-              <w:t>,</w:t>
-            </w:r>
-            <w:r>
-              <w:t xml:space="preserve"> </w:t>
+              <w:t xml:space="preserve"> Azure,</w:t>
             </w:r>
             <w:r>
               <w:rPr>
                 <w:rFonts w:ascii="Gill Sans MT" w:eastAsia="Gill Sans MT" w:hAnsi="Gill Sans MT"/>
                 <w:color w:val="000000"/>
               </w:rPr>
-              <w:t>Angular</w:t>
+              <w:t xml:space="preserve"> </w:t>
+            </w:r>
+            <w:r>
+              <w:t>AWS</w:t>
+            </w:r>
+            <w:r>
+              <w:t>,</w:t>
+            </w:r>
+            <w:r>
+              <w:t xml:space="preserve"> </w:t>
             </w:r>
             <w:r>
               <w:rPr>
                 <w:rFonts w:ascii="Gill Sans MT" w:eastAsia="Gill Sans MT" w:hAnsi="Gill Sans MT"/>
                 <w:color w:val="000000"/>
               </w:rPr>
-              <w:t xml:space="preserve"> </w:t>
+              <w:t>Angular</w:t>
             </w:r>
             <w:r>
               <w:rPr>
                 <w:rFonts w:ascii="Gill Sans MT" w:eastAsia="Gill Sans MT" w:hAnsi="Gill Sans MT"/>
                 <w:color w:val="000000"/>
               </w:rPr>
-              <w:t>2</w:t>
+              <w:t xml:space="preserve"> </w:t>
             </w:r>
             <w:r>
               <w:rPr>
                 <w:rFonts w:ascii="Gill Sans MT" w:eastAsia="Gill Sans MT" w:hAnsi="Gill Sans MT"/>
                 <w:color w:val="000000"/>
               </w:rPr>
-              <w:t>,</w:t>
-            </w:r>
-            <w:r>
-              <w:rPr>
-                <w:rFonts w:ascii="Gill Sans MT" w:eastAsia="Gill Sans MT" w:hAnsi="Gill Sans MT"/>
-                <w:color w:val="000000"/>
-              </w:rPr>
-              <w:t xml:space="preserve"> Windows PowerShell</w:t>
+              <w:t>2</w:t>
             </w:r>
           </w:p>
           <w:p>
@@ -1411,6 +1371,9 @@
               <w:t>.</w:t>
             </w:r>
             <w:r>
+              <w:t xml:space="preserve"> The LCMS contains over 10,000 lines of handwritten JavaScript code.</w:t>
+            </w:r>
+            <w:r>
               <w:t xml:space="preserve"> </w:t>
             </w:r>
             <w:r>
@@ -1447,43 +1410,10 @@
               <w:t xml:space="preserve"> (American Airlines, PSA, etc.)</w:t>
             </w:r>
             <w:r>
-              <w:t xml:space="preserve"> to a single North American Azure server setup.  </w:t>
-            </w:r>
-            <w:r>
-              <w:t xml:space="preserve">Maintained and updated </w:t>
-            </w:r>
-            <w:r>
-              <w:t>the older</w:t>
-            </w:r>
-            <w:r>
-              <w:t xml:space="preserve"> user-facing </w:t>
-            </w:r>
-            <w:r>
-              <w:t xml:space="preserve">Flex </w:t>
-            </w:r>
-            <w:r>
-              <w:t>LMS application</w:t>
-            </w:r>
-            <w:r>
-              <w:t xml:space="preserve"> to</w:t>
-            </w:r>
-            <w:r>
-              <w:t xml:space="preserve"> support </w:t>
-            </w:r>
-            <w:r>
-              <w:t xml:space="preserve">new features such as </w:t>
-            </w:r>
-            <w:r>
-              <w:t>content bundling</w:t>
-            </w:r>
-            <w:r>
-              <w:t>,</w:t>
-            </w:r>
-            <w:r>
-              <w:t xml:space="preserve"> advanced searching and better usability</w:t>
-            </w:r>
-            <w:r>
-              <w:t>. Fully documented new LCMS and</w:t>
+              <w:t xml:space="preserve"> to a single North American Azure server setup. </w:t>
+            </w:r>
+            <w:r>
+              <w:t>Fully documented new LCMS and</w:t>
             </w:r>
             <w:r>
               <w:t xml:space="preserve"> </w:t>
@@ -1493,6 +1423,9 @@
             </w:r>
             <w:r>
               <w:t xml:space="preserve"> LMS</w:t>
+            </w:r>
+            <w:r>
+              <w:t xml:space="preserve"> which was built using Flash, Flex and ActionScript 3</w:t>
             </w:r>
             <w:r>
               <w:t>.</w:t>
@@ -1754,6 +1687,9 @@
             </w:r>
             <w:r>
               <w:t xml:space="preserve"> SQL Server 2008-2012,</w:t>
+            </w:r>
+            <w:r>
+              <w:t xml:space="preserve"> RequireJS,</w:t>
             </w:r>
             <w:r>
               <w:t xml:space="preserve"> </w:t>
@@ -1939,7 +1875,10 @@
               </w:r>
             </w:hyperlink>
             <w:r>
-              <w:t>: a</w:t>
+              <w:t>, which utilizes DSCMS to deliver</w:t>
+            </w:r>
+            <w:r>
+              <w:t xml:space="preserve"> a</w:t>
             </w:r>
             <w:r>
               <w:t xml:space="preserve"> </w:t>
@@ -1963,10 +1902,10 @@
               <w:t xml:space="preserve"> </w:t>
             </w:r>
             <w:r>
-              <w:t xml:space="preserve">blog engine and </w:t>
-            </w:r>
-            <w:r>
-              <w:t>web application to store my development projects as well as the</w:t>
+              <w:t>content management system</w:t>
+            </w:r>
+            <w:r>
+              <w:t xml:space="preserve"> to store my development projects as well as the</w:t>
             </w:r>
             <w:r>
               <w:t>ir</w:t>
@@ -1998,7 +1937,7 @@
               <w:t xml:space="preserve"> Created </w:t>
             </w:r>
             <w:r>
-              <w:t>seven</w:t>
+              <w:t>eight</w:t>
             </w:r>
             <w:r>
               <w:t xml:space="preserve"> video games</w:t>
@@ -2074,28 +2013,10 @@
               </w:numPr>
             </w:pPr>
             <w:r>
-              <w:t>The Syntonic Studios website is built on top of the Asp.net MVC 4 framework and utilizes HTML5</w:t>
-            </w:r>
-            <w:r>
-              <w:t xml:space="preserve">, </w:t>
-            </w:r>
-            <w:r>
-              <w:t>LESS</w:t>
-            </w:r>
-            <w:r>
-              <w:t xml:space="preserve"> and Bootstrap on the front-end</w:t>
-            </w:r>
-            <w:r>
-              <w:t xml:space="preserve"> as well as</w:t>
-            </w:r>
-            <w:r>
-              <w:t xml:space="preserve"> </w:t>
-            </w:r>
-            <w:r>
-              <w:t>Entity Framewo</w:t>
-            </w:r>
-            <w:r>
-              <w:t>rk and Ninject on the back-end</w:t>
+              <w:t xml:space="preserve">The Syntonic Studios website is </w:t>
+            </w:r>
+            <w:r>
+              <w:t>powered by DSCMS and makes use of Bootstrap for the UI</w:t>
             </w:r>
           </w:p>
           <w:p>
@@ -2408,6 +2329,17 @@
                 <w:b w:val="0"/>
               </w:rPr>
             </w:pPr>
+          </w:p>
+          <w:p>
+            <w:pPr>
+              <w:pStyle w:val="SubsectionDate"/>
+              <w:rPr>
+                <w:rStyle w:val="SubsectionChar"/>
+                <w:b w:val="0"/>
+              </w:rPr>
+            </w:pPr>
+            <w:bookmarkStart w:id="0" w:name="_GoBack"/>
+            <w:bookmarkEnd w:id="0"/>
           </w:p>
           <w:p>
             <w:pPr>
@@ -2883,6 +2815,11 @@
             <w:r>
               <w:t xml:space="preserve"> CS2</w:t>
             </w:r>
+          </w:p>
+          <w:p>
+            <w:pPr>
+              <w:pStyle w:val="SubsectionText"/>
+            </w:pPr>
           </w:p>
         </w:tc>
       </w:tr>
@@ -3139,8 +3076,6 @@
               <w:pStyle w:val="SubsectionText"/>
               <w:spacing w:after="0"/>
             </w:pPr>
-            <w:bookmarkStart w:id="0" w:name="_GoBack"/>
-            <w:bookmarkEnd w:id="0"/>
           </w:p>
           <w:p>
             <w:pPr>
@@ -3197,7 +3132,19 @@
               <w:rPr>
                 <w:color w:val="auto"/>
               </w:rPr>
-              <w:t xml:space="preserve"> ColdFusion MX 6 and 6.1, Fusebox, MVC, xml, XMLSpy, html, cvs, Windows XP/2000, Dreamweaver, vim, perl, JEdit, SQL, MS SQL Server, Javascript, Adalon, Contribute, Photoshop 7/6, Quark Express, Dos Shell scripting</w:t>
+              <w:t xml:space="preserve"> ColdFusion MX 6 and 6.1,</w:t>
+            </w:r>
+            <w:r>
+              <w:rPr>
+                <w:color w:val="auto"/>
+              </w:rPr>
+              <w:t xml:space="preserve"> Java,</w:t>
+            </w:r>
+            <w:r>
+              <w:rPr>
+                <w:color w:val="auto"/>
+              </w:rPr>
+              <w:t xml:space="preserve"> Fusebox, MVC, xml, XMLSpy, html, cvs, Windows XP/2000, Dreamweaver, vim, perl, JEdit, SQL, MS SQL Server, Javascript, Adalon, Contribute, Photoshop 7/6, Quark Express, Dos Shell scripting</w:t>
             </w:r>
           </w:p>
         </w:tc>
@@ -3406,7 +3353,7 @@
       <w:rPr>
         <w:noProof/>
       </w:rPr>
-      <w:t>4</w:t>
+      <w:t>2</w:t>
     </w:r>
     <w:r>
       <w:rPr>
@@ -4106,6 +4053,7 @@
     <w:lsdException w:name="HTML Sample" w:semiHidden="1" w:unhideWhenUsed="1"/>
     <w:lsdException w:name="HTML Typewriter" w:semiHidden="1" w:unhideWhenUsed="1"/>
     <w:lsdException w:name="HTML Variable" w:semiHidden="1" w:unhideWhenUsed="1"/>
+    <w:lsdException w:name="Normal Table" w:semiHidden="1" w:unhideWhenUsed="1"/>
     <w:lsdException w:name="annotation subject" w:semiHidden="1" w:unhideWhenUsed="1"/>
     <w:lsdException w:name="No List" w:semiHidden="1" w:unhideWhenUsed="1"/>
     <w:lsdException w:name="Outline List 1" w:semiHidden="1" w:unhideWhenUsed="1"/>
@@ -4152,8 +4100,10 @@
     <w:lsdException w:name="Table Subtle 2" w:semiHidden="1" w:unhideWhenUsed="1"/>
     <w:lsdException w:name="Table Web 1" w:semiHidden="1" w:unhideWhenUsed="1"/>
     <w:lsdException w:name="Table Web 2" w:semiHidden="1" w:unhideWhenUsed="1"/>
+    <w:lsdException w:name="Table Web 3" w:semiHidden="1" w:unhideWhenUsed="1"/>
     <w:lsdException w:name="Balloon Text" w:semiHidden="1" w:unhideWhenUsed="1"/>
     <w:lsdException w:name="Table Grid" w:uiPriority="1"/>
+    <w:lsdException w:name="Table Theme" w:semiHidden="1" w:unhideWhenUsed="1"/>
     <w:lsdException w:name="Placeholder Text" w:semiHidden="1"/>
     <w:lsdException w:name="No Spacing" w:qFormat="1"/>
     <w:lsdException w:name="Light Shading" w:uiPriority="40"/>
@@ -5952,9 +5902,11 @@
     <w:rsid w:val="008637C5"/>
     <w:rsid w:val="00882076"/>
     <w:rsid w:val="0088547B"/>
+    <w:rsid w:val="008B7512"/>
     <w:rsid w:val="008C499C"/>
     <w:rsid w:val="00906593"/>
     <w:rsid w:val="009103EE"/>
+    <w:rsid w:val="0092464B"/>
     <w:rsid w:val="009E4E63"/>
     <w:rsid w:val="009E5C40"/>
     <w:rsid w:val="00A762B4"/>
@@ -5966,6 +5918,7 @@
     <w:rsid w:val="00B4030E"/>
     <w:rsid w:val="00B5725A"/>
     <w:rsid w:val="00B63F5E"/>
+    <w:rsid w:val="00BD1A73"/>
     <w:rsid w:val="00C444F3"/>
     <w:rsid w:val="00DF40E9"/>
     <w:rsid w:val="00E20097"/>
@@ -5973,6 +5926,7 @@
     <w:rsid w:val="00F35233"/>
     <w:rsid w:val="00F43660"/>
     <w:rsid w:val="00FD4418"/>
+    <w:rsid w:val="00FD5C08"/>
     <w:rsid w:val="00FF24FB"/>
     <w:rsid w:val="00FF6BF5"/>
   </w:rsids>
@@ -6119,6 +6073,7 @@
     <w:lsdException w:name="HTML Sample" w:semiHidden="1" w:unhideWhenUsed="1"/>
     <w:lsdException w:name="HTML Typewriter" w:semiHidden="1" w:unhideWhenUsed="1"/>
     <w:lsdException w:name="HTML Variable" w:semiHidden="1" w:unhideWhenUsed="1"/>
+    <w:lsdException w:name="Normal Table" w:semiHidden="1" w:unhideWhenUsed="1"/>
     <w:lsdException w:name="annotation subject" w:semiHidden="1" w:unhideWhenUsed="1"/>
     <w:lsdException w:name="No List" w:semiHidden="1" w:unhideWhenUsed="1"/>
     <w:lsdException w:name="Outline List 1" w:semiHidden="1" w:unhideWhenUsed="1"/>
@@ -6165,8 +6120,10 @@
     <w:lsdException w:name="Table Subtle 2" w:semiHidden="1" w:unhideWhenUsed="1"/>
     <w:lsdException w:name="Table Web 1" w:semiHidden="1" w:unhideWhenUsed="1"/>
     <w:lsdException w:name="Table Web 2" w:semiHidden="1" w:unhideWhenUsed="1"/>
+    <w:lsdException w:name="Table Web 3" w:semiHidden="1" w:unhideWhenUsed="1"/>
     <w:lsdException w:name="Balloon Text" w:semiHidden="1" w:unhideWhenUsed="1"/>
     <w:lsdException w:name="Table Grid" w:uiPriority="59"/>
+    <w:lsdException w:name="Table Theme" w:semiHidden="1" w:unhideWhenUsed="1"/>
     <w:lsdException w:name="Placeholder Text" w:semiHidden="1"/>
     <w:lsdException w:name="No Spacing" w:uiPriority="1" w:qFormat="1"/>
     <w:lsdException w:name="Light Shading" w:uiPriority="60"/>
@@ -6860,7 +6817,7 @@
 </file>
 
 <file path=customXml/itemProps2.xml><?xml version="1.0" encoding="utf-8"?>
-<ds:datastoreItem xmlns:ds="http://schemas.openxmlformats.org/officeDocument/2006/customXml" ds:itemID="{23909830-E5FF-4093-9F07-2B52E5C5575E}">
+<ds:datastoreItem xmlns:ds="http://schemas.openxmlformats.org/officeDocument/2006/customXml" ds:itemID="{938FD6BB-8FAC-4078-9746-DA21ABAFD404}">
   <ds:schemaRefs>
     <ds:schemaRef ds:uri="http://schemas.openxmlformats.org/officeDocument/2006/bibliography"/>
   </ds:schemaRefs>

</xml_diff>